<commit_message>
Update the document to make sure the numbering matches on both documents. (Pandoc is nt able to skip items.)
</commit_message>
<xml_diff>
--- a/Labs/Lab-01/questionnaire.docx
+++ b/Labs/Lab-01/questionnaire.docx
@@ -2,7 +2,7 @@
 <file path=word/document.xml><?xml version="1.0" encoding="utf-8"?>
 <w:document xmlns:w="http://schemas.openxmlformats.org/wordprocessingml/2006/main" xmlns:m="http://schemas.openxmlformats.org/officeDocument/2006/math" xmlns:r="http://schemas.openxmlformats.org/officeDocument/2006/relationships" xmlns:o="urn:schemas-microsoft-com:office:office" xmlns:v="urn:schemas-microsoft-com:vml" xmlns:w10="urn:schemas-microsoft-com:office:word" xmlns:a="http://schemas.openxmlformats.org/drawingml/2006/main" xmlns:pic="http://schemas.openxmlformats.org/drawingml/2006/picture" xmlns:wp="http://schemas.openxmlformats.org/drawingml/2006/wordprocessingDrawing">
   <w:body>
-    <w:bookmarkStart w:id="28" w:name="X978c0eb42faa359650a1422e80f9af32b52f160"/>
+    <w:bookmarkStart w:id="30" w:name="X978c0eb42faa359650a1422e80f9af32b52f160"/>
     <w:p>
       <w:pPr>
         <w:pStyle w:val="Heading1"/>
@@ -24,7 +24,7 @@
         <w:pStyle w:val="BodyText"/>
       </w:pPr>
       <w:r>
-        <w:t xml:space="preserve">Deadline: 06/10/2021 at 23:59</w:t>
+        <w:t xml:space="preserve">Deadline: 06/10/2022 at 23:59</w:t>
       </w:r>
     </w:p>
     <w:p>
@@ -36,7 +36,7 @@
         <w:pStyle w:val="Compact"/>
       </w:pPr>
       <w:r>
-        <w:t xml:space="preserve">Your name:</w:t>
+        <w:t xml:space="preserve">Your name: _____________</w:t>
       </w:r>
     </w:p>
     <w:p>
@@ -48,7 +48,7 @@
         <w:pStyle w:val="Compact"/>
       </w:pPr>
       <w:r>
-        <w:t xml:space="preserve">Your user ID:</w:t>
+        <w:t xml:space="preserve">Your user ID: _____________</w:t>
       </w:r>
     </w:p>
     <w:p>
@@ -57,6 +57,7 @@
       </w:pPr>
       <w:r>
         <w:rPr>
+          <w:bCs/>
           <w:b/>
         </w:rPr>
         <w:t xml:space="preserve">Note:</w:t>
@@ -65,7 +66,7 @@
         <w:t xml:space="preserve"> </w:t>
       </w:r>
       <w:r>
-        <w:t xml:space="preserve">the numbers below correspond to the numbers in the lab script:</w:t>
+        <w:t xml:space="preserve">the numbers below correspond to the numbers in the lab script.</w:t>
       </w:r>
     </w:p>
     <w:bookmarkStart w:id="20" w:name="X24aa2ae1101b0f052436b7c7fc2ae79b54a6614"/>
@@ -277,6 +278,39 @@
         </w:numPr>
       </w:pPr>
       <w:r>
+        <w:t xml:space="preserve">Nothing to report here. Go to 5.</w:t>
+      </w:r>
+    </w:p>
+    <w:p>
+      <w:pPr>
+        <w:numPr>
+          <w:ilvl w:val="0"/>
+          <w:numId w:val="1004"/>
+        </w:numPr>
+      </w:pPr>
+      <w:r>
+        <w:t xml:space="preserve">Nothing to report here. Go to 5.</w:t>
+      </w:r>
+    </w:p>
+    <w:p>
+      <w:pPr>
+        <w:numPr>
+          <w:ilvl w:val="0"/>
+          <w:numId w:val="1004"/>
+        </w:numPr>
+      </w:pPr>
+      <w:r>
+        <w:t xml:space="preserve">Nothing to report here. Go to 5.</w:t>
+      </w:r>
+    </w:p>
+    <w:p>
+      <w:pPr>
+        <w:numPr>
+          <w:ilvl w:val="0"/>
+          <w:numId w:val="1004"/>
+        </w:numPr>
+      </w:pPr>
+      <w:r>
         <w:t xml:space="preserve">Before you release the mouse’s button, look at the status bar and note the length of the line segment you just drew. _____________ [1 mark]</w:t>
       </w:r>
     </w:p>
@@ -351,7 +385,7 @@
       </w:r>
     </w:p>
     <w:bookmarkEnd w:id="21"/>
-    <w:bookmarkStart w:id="27" w:name="statistical-analysis"/>
+    <w:bookmarkStart w:id="29" w:name="statistical-analysis"/>
     <w:p>
       <w:pPr>
         <w:pStyle w:val="Heading2"/>
@@ -438,7 +472,19 @@
         <w:pStyle w:val="Compact"/>
       </w:pPr>
       <w:r>
-        <w:t xml:space="preserve">The intensity histogram is a graph that shows the number of pixels in an image at each different intensity value found in that image. Insert the intensity histogram below [1 mark]:</w:t>
+        <w:t xml:space="preserve">The intensity histogram is a graph that shows the number of pixels in an image at each different intensity value found in that image.</w:t>
+      </w:r>
+    </w:p>
+    <w:p>
+      <w:pPr>
+        <w:numPr>
+          <w:ilvl w:val="0"/>
+          <w:numId w:val="1006"/>
+        </w:numPr>
+        <w:pStyle w:val="Compact"/>
+      </w:pPr>
+      <w:r>
+        <w:t xml:space="preserve">Insert the intensity histogram below [1 mark]:</w:t>
       </w:r>
     </w:p>
     <w:bookmarkEnd w:id="22"/>
@@ -520,6 +566,18 @@
         <w:pStyle w:val="Compact"/>
       </w:pPr>
       <w:r>
+        <w:t xml:space="preserve">Nothing to report here. Go to 7.</w:t>
+      </w:r>
+    </w:p>
+    <w:p>
+      <w:pPr>
+        <w:numPr>
+          <w:ilvl w:val="0"/>
+          <w:numId w:val="1007"/>
+        </w:numPr>
+        <w:pStyle w:val="Compact"/>
+      </w:pPr>
+      <w:r>
         <w:t xml:space="preserve">Insert the corresponding histogram below [1 mark]:</w:t>
       </w:r>
     </w:p>
@@ -602,11 +660,23 @@
         <w:pStyle w:val="Compact"/>
       </w:pPr>
       <w:r>
-        <w:t xml:space="preserve">Insert the corresponding histogram below [1 mark]:</w:t>
+        <w:t xml:space="preserve">Nothing to report here. Go to 7.</w:t>
+      </w:r>
+    </w:p>
+    <w:p>
+      <w:pPr>
+        <w:numPr>
+          <w:ilvl w:val="0"/>
+          <w:numId w:val="1008"/>
+        </w:numPr>
+        <w:pStyle w:val="Compact"/>
+      </w:pPr>
+      <w:r>
+        <w:t xml:space="preserve">Insert the corresponding intensity histogram below [1 mark]:</w:t>
       </w:r>
     </w:p>
     <w:bookmarkEnd w:id="24"/>
-    <w:bookmarkStart w:id="26" w:name="compare-the-3-histograms"/>
+    <w:bookmarkStart w:id="28" w:name="compare-the-3-histograms"/>
     <w:p>
       <w:pPr>
         <w:pStyle w:val="Heading3"/>
@@ -630,14 +700,14 @@
       <w:r>
         <w:drawing>
           <wp:inline>
-            <wp:extent cx="1052018" cy="1143764"/>
+            <wp:extent cx="3810000" cy="2540000"/>
             <wp:effectExtent b="0" l="0" r="0" t="0"/>
-            <wp:docPr descr="Screenshot of the image histogram" title="" id="1" name="Picture"/>
+            <wp:docPr descr="Screenshot of the image histogram" title="" id="26" name="Picture"/>
             <a:graphic>
               <a:graphicData uri="http://schemas.openxmlformats.org/drawingml/2006/picture">
                 <pic:pic>
                   <pic:nvPicPr>
-                    <pic:cNvPr descr="images/imagej-histograms-valley.png" id="0" name="Picture"/>
+                    <pic:cNvPr descr="images/imagej-histograms-valley.png" id="27" name="Picture"/>
                     <pic:cNvPicPr>
                       <a:picLocks noChangeArrowheads="1" noChangeAspect="1"/>
                     </pic:cNvPicPr>
@@ -651,7 +721,7 @@
                   <pic:spPr bwMode="auto">
                     <a:xfrm>
                       <a:off x="0" y="0"/>
-                      <a:ext cx="1052018" cy="1143764"/>
+                      <a:ext cx="3810000" cy="2540000"/>
                     </a:xfrm>
                     <a:prstGeom prst="rect">
                       <a:avLst/>
@@ -686,9 +756,9 @@
         <w:t xml:space="preserve">What is the corresponding pixel intensity? _____________ [1 mark]</w:t>
       </w:r>
     </w:p>
-    <w:bookmarkEnd w:id="26"/>
-    <w:bookmarkEnd w:id="27"/>
     <w:bookmarkEnd w:id="28"/>
+    <w:bookmarkEnd w:id="29"/>
+    <w:bookmarkEnd w:id="30"/>
     <w:sectPr/>
   </w:body>
 </w:document>
@@ -720,17 +790,14 @@
 <file path=word/numbering.xml><?xml version="1.0" encoding="utf-8"?>
 <w:numbering xmlns:w="http://schemas.openxmlformats.org/wordprocessingml/2006/main">
   <w:abstractNum w:abstractNumId="990">
-    <w:nsid w:val="2c1ae401"/>
+    <w:nsid w:val="A990"/>
     <w:multiLevelType w:val="multilevel"/>
     <w:lvl w:ilvl="0">
       <w:numFmt w:val="bullet"/>
       <w:lvlText w:val=" "/>
       <w:lvlJc w:val="left"/>
       <w:pPr>
-        <w:tabs>
-          <w:tab w:val="num" w:pos="0"/>
-        </w:tabs>
-        <w:ind w:left="480" w:hanging="480"/>
+        <w:ind w:left="720" w:hanging="480"/>
       </w:pPr>
     </w:lvl>
     <w:lvl w:ilvl="1">
@@ -738,10 +805,7 @@
       <w:lvlText w:val=" "/>
       <w:lvlJc w:val="left"/>
       <w:pPr>
-        <w:tabs>
-          <w:tab w:val="num" w:pos="720"/>
-        </w:tabs>
-        <w:ind w:left="1200" w:hanging="480"/>
+        <w:ind w:left="1440" w:hanging="480"/>
       </w:pPr>
     </w:lvl>
     <w:lvl w:ilvl="2">
@@ -749,10 +813,7 @@
       <w:lvlText w:val=" "/>
       <w:lvlJc w:val="left"/>
       <w:pPr>
-        <w:tabs>
-          <w:tab w:val="num" w:pos="1440"/>
-        </w:tabs>
-        <w:ind w:left="1920" w:hanging="480"/>
+        <w:ind w:left="2160" w:hanging="480"/>
       </w:pPr>
     </w:lvl>
     <w:lvl w:ilvl="3">
@@ -760,10 +821,7 @@
       <w:lvlText w:val=" "/>
       <w:lvlJc w:val="left"/>
       <w:pPr>
-        <w:tabs>
-          <w:tab w:val="num" w:pos="2160"/>
-        </w:tabs>
-        <w:ind w:left="2640" w:hanging="480"/>
+        <w:ind w:left="2880" w:hanging="480"/>
       </w:pPr>
     </w:lvl>
     <w:lvl w:ilvl="4">
@@ -771,10 +829,7 @@
       <w:lvlText w:val=" "/>
       <w:lvlJc w:val="left"/>
       <w:pPr>
-        <w:tabs>
-          <w:tab w:val="num" w:pos="2880"/>
-        </w:tabs>
-        <w:ind w:left="3360" w:hanging="480"/>
+        <w:ind w:left="3600" w:hanging="480"/>
       </w:pPr>
     </w:lvl>
     <w:lvl w:ilvl="5">
@@ -782,10 +837,7 @@
       <w:lvlText w:val=" "/>
       <w:lvlJc w:val="left"/>
       <w:pPr>
-        <w:tabs>
-          <w:tab w:val="num" w:pos="3600"/>
-        </w:tabs>
-        <w:ind w:left="4080" w:hanging="480"/>
+        <w:ind w:left="4320" w:hanging="480"/>
       </w:pPr>
     </w:lvl>
     <w:lvl w:ilvl="6">
@@ -793,10 +845,7 @@
       <w:lvlText w:val=" "/>
       <w:lvlJc w:val="left"/>
       <w:pPr>
-        <w:tabs>
-          <w:tab w:val="num" w:pos="4320"/>
-        </w:tabs>
-        <w:ind w:left="4800" w:hanging="480"/>
+        <w:ind w:left="5040" w:hanging="480"/>
       </w:pPr>
     </w:lvl>
     <w:lvl w:ilvl="7">
@@ -804,10 +853,7 @@
       <w:lvlText w:val=" "/>
       <w:lvlJc w:val="left"/>
       <w:pPr>
-        <w:tabs>
-          <w:tab w:val="num" w:pos="5040"/>
-        </w:tabs>
-        <w:ind w:left="5520" w:hanging="480"/>
+        <w:ind w:left="5760" w:hanging="480"/>
       </w:pPr>
     </w:lvl>
     <w:lvl w:ilvl="8">
@@ -815,25 +861,19 @@
       <w:lvlText w:val=" "/>
       <w:lvlJc w:val="left"/>
       <w:pPr>
-        <w:tabs>
-          <w:tab w:val="num" w:pos="5760"/>
-        </w:tabs>
-        <w:ind w:left="6240" w:hanging="480"/>
+        <w:ind w:left="6480" w:hanging="480"/>
       </w:pPr>
     </w:lvl>
   </w:abstractNum>
   <w:abstractNum w:abstractNumId="991">
-    <w:nsid w:val="ea454b4c"/>
+    <w:nsid w:val="A991"/>
     <w:multiLevelType w:val="multilevel"/>
     <w:lvl w:ilvl="0">
       <w:numFmt w:val="bullet"/>
       <w:lvlText w:val="•"/>
       <w:lvlJc w:val="left"/>
       <w:pPr>
-        <w:tabs>
-          <w:tab w:val="num" w:pos="0"/>
-        </w:tabs>
-        <w:ind w:left="480" w:hanging="480"/>
+        <w:ind w:left="720" w:hanging="480"/>
       </w:pPr>
     </w:lvl>
     <w:lvl w:ilvl="1">
@@ -841,10 +881,7 @@
       <w:lvlText w:val="–"/>
       <w:lvlJc w:val="left"/>
       <w:pPr>
-        <w:tabs>
-          <w:tab w:val="num" w:pos="720"/>
-        </w:tabs>
-        <w:ind w:left="1200" w:hanging="480"/>
+        <w:ind w:left="1440" w:hanging="480"/>
       </w:pPr>
     </w:lvl>
     <w:lvl w:ilvl="2">
@@ -852,10 +889,7 @@
       <w:lvlText w:val="•"/>
       <w:lvlJc w:val="left"/>
       <w:pPr>
-        <w:tabs>
-          <w:tab w:val="num" w:pos="1440"/>
-        </w:tabs>
-        <w:ind w:left="1920" w:hanging="480"/>
+        <w:ind w:left="2160" w:hanging="480"/>
       </w:pPr>
     </w:lvl>
     <w:lvl w:ilvl="3">
@@ -863,10 +897,7 @@
       <w:lvlText w:val="–"/>
       <w:lvlJc w:val="left"/>
       <w:pPr>
-        <w:tabs>
-          <w:tab w:val="num" w:pos="2160"/>
-        </w:tabs>
-        <w:ind w:left="2640" w:hanging="480"/>
+        <w:ind w:left="2880" w:hanging="480"/>
       </w:pPr>
     </w:lvl>
     <w:lvl w:ilvl="4">
@@ -874,10 +905,7 @@
       <w:lvlText w:val="•"/>
       <w:lvlJc w:val="left"/>
       <w:pPr>
-        <w:tabs>
-          <w:tab w:val="num" w:pos="2880"/>
-        </w:tabs>
-        <w:ind w:left="3360" w:hanging="480"/>
+        <w:ind w:left="3600" w:hanging="480"/>
       </w:pPr>
     </w:lvl>
     <w:lvl w:ilvl="5">
@@ -885,10 +913,7 @@
       <w:lvlText w:val="–"/>
       <w:lvlJc w:val="left"/>
       <w:pPr>
-        <w:tabs>
-          <w:tab w:val="num" w:pos="3600"/>
-        </w:tabs>
-        <w:ind w:left="4080" w:hanging="480"/>
+        <w:ind w:left="4320" w:hanging="480"/>
       </w:pPr>
     </w:lvl>
     <w:lvl w:ilvl="6">
@@ -896,10 +921,7 @@
       <w:lvlText w:val="•"/>
       <w:lvlJc w:val="left"/>
       <w:pPr>
-        <w:tabs>
-          <w:tab w:val="num" w:pos="4320"/>
-        </w:tabs>
-        <w:ind w:left="4800" w:hanging="480"/>
+        <w:ind w:left="5040" w:hanging="480"/>
       </w:pPr>
     </w:lvl>
     <w:lvl w:ilvl="7">
@@ -907,10 +929,7 @@
       <w:lvlText w:val="–"/>
       <w:lvlJc w:val="left"/>
       <w:pPr>
-        <w:tabs>
-          <w:tab w:val="num" w:pos="5040"/>
-        </w:tabs>
-        <w:ind w:left="5520" w:hanging="480"/>
+        <w:ind w:left="5760" w:hanging="480"/>
       </w:pPr>
     </w:lvl>
     <w:lvl w:ilvl="8">
@@ -918,15 +937,12 @@
       <w:lvlText w:val="•"/>
       <w:lvlJc w:val="left"/>
       <w:pPr>
-        <w:tabs>
-          <w:tab w:val="num" w:pos="5760"/>
-        </w:tabs>
-        <w:ind w:left="6240" w:hanging="480"/>
+        <w:ind w:left="6480" w:hanging="480"/>
       </w:pPr>
     </w:lvl>
   </w:abstractNum>
   <w:abstractNum w:abstractNumId="99411">
-    <w:nsid w:val="71315dca"/>
+    <w:nsid w:val="A99411"/>
     <w:multiLevelType w:val="multilevel"/>
     <w:lvl w:ilvl="0">
       <w:start w:val="1"/>
@@ -934,10 +950,7 @@
       <w:lvlText w:val="%1."/>
       <w:lvlJc w:val="left"/>
       <w:pPr>
-        <w:tabs>
-          <w:tab w:val="num" w:pos="0"/>
-        </w:tabs>
-        <w:ind w:left="480" w:hanging="480"/>
+        <w:ind w:left="720" w:hanging="480"/>
       </w:pPr>
     </w:lvl>
     <w:lvl w:ilvl="1">
@@ -946,10 +959,7 @@
       <w:lvlText w:val="%2."/>
       <w:lvlJc w:val="left"/>
       <w:pPr>
-        <w:tabs>
-          <w:tab w:val="num" w:pos="720"/>
-        </w:tabs>
-        <w:ind w:left="1200" w:hanging="480"/>
+        <w:ind w:left="1440" w:hanging="480"/>
       </w:pPr>
     </w:lvl>
     <w:lvl w:ilvl="2">
@@ -958,10 +968,7 @@
       <w:lvlText w:val="%3."/>
       <w:lvlJc w:val="left"/>
       <w:pPr>
-        <w:tabs>
-          <w:tab w:val="num" w:pos="1440"/>
-        </w:tabs>
-        <w:ind w:left="1920" w:hanging="480"/>
+        <w:ind w:left="2160" w:hanging="480"/>
       </w:pPr>
     </w:lvl>
     <w:lvl w:ilvl="3">
@@ -970,10 +977,7 @@
       <w:lvlText w:val="%4."/>
       <w:lvlJc w:val="left"/>
       <w:pPr>
-        <w:tabs>
-          <w:tab w:val="num" w:pos="2160"/>
-        </w:tabs>
-        <w:ind w:left="2640" w:hanging="480"/>
+        <w:ind w:left="2880" w:hanging="480"/>
       </w:pPr>
     </w:lvl>
     <w:lvl w:ilvl="4">
@@ -982,10 +986,7 @@
       <w:lvlText w:val="%5."/>
       <w:lvlJc w:val="left"/>
       <w:pPr>
-        <w:tabs>
-          <w:tab w:val="num" w:pos="2880"/>
-        </w:tabs>
-        <w:ind w:left="3360" w:hanging="480"/>
+        <w:ind w:left="3600" w:hanging="480"/>
       </w:pPr>
     </w:lvl>
     <w:lvl w:ilvl="5">
@@ -994,10 +995,7 @@
       <w:lvlText w:val="%6."/>
       <w:lvlJc w:val="left"/>
       <w:pPr>
-        <w:tabs>
-          <w:tab w:val="num" w:pos="3600"/>
-        </w:tabs>
-        <w:ind w:left="4080" w:hanging="480"/>
+        <w:ind w:left="4320" w:hanging="480"/>
       </w:pPr>
     </w:lvl>
     <w:lvl w:ilvl="6">
@@ -1006,10 +1004,7 @@
       <w:lvlText w:val="%7."/>
       <w:lvlJc w:val="left"/>
       <w:pPr>
-        <w:tabs>
-          <w:tab w:val="num" w:pos="4320"/>
-        </w:tabs>
-        <w:ind w:left="4800" w:hanging="480"/>
+        <w:ind w:left="5040" w:hanging="480"/>
       </w:pPr>
     </w:lvl>
     <w:lvl w:ilvl="7">
@@ -1018,10 +1013,7 @@
       <w:lvlText w:val="%8."/>
       <w:lvlJc w:val="left"/>
       <w:pPr>
-        <w:tabs>
-          <w:tab w:val="num" w:pos="5040"/>
-        </w:tabs>
-        <w:ind w:left="5520" w:hanging="480"/>
+        <w:ind w:left="5760" w:hanging="480"/>
       </w:pPr>
     </w:lvl>
     <w:lvl w:ilvl="8">
@@ -1030,10 +1022,7 @@
       <w:lvlText w:val="%9."/>
       <w:lvlJc w:val="left"/>
       <w:pPr>
-        <w:tabs>
-          <w:tab w:val="num" w:pos="5760"/>
-        </w:tabs>
-        <w:ind w:left="6240" w:hanging="480"/>
+        <w:ind w:left="6480" w:hanging="480"/>
       </w:pPr>
     </w:lvl>
   </w:abstractNum>
@@ -1207,10 +1196,10 @@
   <w:docDefaults>
     <w:rPrDefault>
       <w:rPr>
-        <w:rFonts w:asciiTheme="minorHAnsi" w:eastAsiaTheme="minorHAnsi" w:hAnsiTheme="minorHAnsi" w:cstheme="minorBidi"/>
+        <w:rFonts w:asciiTheme="minorHAnsi" w:cstheme="minorBidi" w:eastAsiaTheme="minorHAnsi" w:hAnsiTheme="minorHAnsi"/>
         <w:sz w:val="24"/>
         <w:szCs w:val="24"/>
-        <w:lang w:val="en-US" w:eastAsia="en-US" w:bidi="ar-SA"/>
+        <w:lang w:bidi="ar-SA" w:eastAsia="en-US" w:val="en-US"/>
       </w:rPr>
     </w:rPrDefault>
     <w:pPrDefault>
@@ -1219,35 +1208,35 @@
       </w:pPr>
     </w:pPrDefault>
   </w:docDefaults>
-  <w:latentStyles w:defLockedState="0" w:defUIPriority="0" w:defSemiHidden="0" w:defUnhideWhenUsed="0" w:defQFormat="0" w:count="276"/>
-  <w:style w:type="paragraph" w:default="1" w:styleId="Normal">
+  <w:latentStyles w:count="276" w:defLockedState="0" w:defQFormat="0" w:defSemiHidden="0" w:defUIPriority="0" w:defUnhideWhenUsed="0"/>
+  <w:style w:default="1" w:styleId="Normal" w:type="paragraph">
     <w:name w:val="Normal"/>
     <w:qFormat/>
   </w:style>
-  <w:style w:type="paragraph" w:styleId="BodyText">
+  <w:style w:styleId="BodyText" w:type="paragraph">
     <w:name w:val="Body Text"/>
     <w:basedOn w:val="Normal"/>
     <w:link w:val="BodyTextChar"/>
     <w:pPr>
-      <w:spacing w:before="180" w:after="180"/>
+      <w:spacing w:after="180" w:before="180"/>
     </w:pPr>
     <w:qFormat/>
   </w:style>
-  <w:style w:type="paragraph" w:customStyle="1" w:styleId="FirstParagraph">
+  <w:style w:customStyle="1" w:styleId="FirstParagraph" w:type="paragraph">
     <w:name w:val="First Paragraph"/>
     <w:basedOn w:val="BodyText"/>
     <w:next w:val="BodyText"/>
     <w:qFormat/>
   </w:style>
-  <w:style w:type="paragraph" w:customStyle="1" w:styleId="Compact">
+  <w:style w:customStyle="1" w:styleId="Compact" w:type="paragraph">
     <w:name w:val="Compact"/>
     <w:basedOn w:val="BodyText"/>
     <w:qFormat/>
     <w:pPr>
-      <w:spacing w:before="36" w:after="36"/>
+      <w:spacing w:after="36" w:before="36"/>
     </w:pPr>
   </w:style>
-  <w:style w:type="paragraph" w:styleId="Title">
+  <w:style w:styleId="Title" w:type="paragraph">
     <w:name w:val="Title"/>
     <w:basedOn w:val="Normal"/>
     <w:next w:val="BodyText"/>
@@ -1255,19 +1244,19 @@
     <w:pPr>
       <w:keepNext/>
       <w:keepLines/>
-      <w:spacing w:before="480" w:after="240"/>
+      <w:spacing w:after="240" w:before="480"/>
       <w:jc w:val="center"/>
     </w:pPr>
     <w:rPr>
-      <w:rFonts w:asciiTheme="majorHAnsi" w:eastAsiaTheme="majorEastAsia" w:hAnsiTheme="majorHAnsi" w:cstheme="majorBidi"/>
+      <w:rFonts w:asciiTheme="majorHAnsi" w:cstheme="majorBidi" w:eastAsiaTheme="majorEastAsia" w:hAnsiTheme="majorHAnsi"/>
       <w:b/>
       <w:bCs/>
-      <w:color w:val="345A8A" w:themeColor="accent1" w:themeShade="B5"/>
+      <w:color w:themeColor="accent1" w:themeShade="B5" w:val="345A8A"/>
       <w:sz w:val="36"/>
       <w:szCs w:val="36"/>
     </w:rPr>
   </w:style>
-  <w:style w:type="paragraph" w:styleId="Subtitle">
+  <w:style w:styleId="Subtitle" w:type="paragraph">
     <w:name w:val="Subtitle"/>
     <w:basedOn w:val="Title"/>
     <w:next w:val="BodyText"/>
@@ -1275,7 +1264,7 @@
     <w:pPr>
       <w:keepNext/>
       <w:keepLines/>
-      <w:spacing w:before="240" w:after="240"/>
+      <w:spacing w:after="240" w:before="240"/>
       <w:jc w:val="center"/>
     </w:pPr>
     <w:rPr>
@@ -1283,7 +1272,7 @@
       <w:szCs w:val="30"/>
     </w:rPr>
   </w:style>
-  <w:style w:type="paragraph" w:customStyle="1" w:styleId="Author">
+  <w:style w:customStyle="1" w:styleId="Author" w:type="paragraph">
     <w:name w:val="Author"/>
     <w:next w:val="BodyText"/>
     <w:qFormat/>
@@ -1293,7 +1282,7 @@
       <w:jc w:val="center"/>
     </w:pPr>
   </w:style>
-  <w:style w:type="paragraph" w:styleId="Date">
+  <w:style w:styleId="Date" w:type="paragraph">
     <w:name w:val="Date"/>
     <w:next w:val="BodyText"/>
     <w:qFormat/>
@@ -1303,7 +1292,7 @@
       <w:jc w:val="center"/>
     </w:pPr>
   </w:style>
-  <w:style w:type="paragraph" w:customStyle="1" w:styleId="Abstract">
+  <w:style w:customStyle="1" w:styleId="Abstract" w:type="paragraph">
     <w:name w:val="Abstract"/>
     <w:basedOn w:val="Normal"/>
     <w:next w:val="BodyText"/>
@@ -1311,14 +1300,14 @@
     <w:pPr>
       <w:keepNext/>
       <w:keepLines/>
-      <w:spacing w:before="300" w:after="300"/>
+      <w:spacing w:after="300" w:before="300"/>
     </w:pPr>
     <w:rPr>
       <w:sz w:val="20"/>
       <w:szCs w:val="20"/>
     </w:rPr>
   </w:style>
-  <w:style w:type="paragraph" w:styleId="Bibliography">
+  <w:style w:styleId="Bibliography" w:type="paragraph">
     <w:name w:val="Bibliography"/>
     <w:basedOn w:val="Normal"/>
     <w:next w:val="Bibliography"/>
@@ -1326,7 +1315,7 @@
     <w:pPr/>
     <w:rPr/>
   </w:style>
-  <w:style w:type="paragraph" w:styleId="Heading1">
+  <w:style w:styleId="Heading1" w:type="paragraph">
     <w:name w:val="Heading 1"/>
     <w:basedOn w:val="Normal"/>
     <w:next w:val="BodyText"/>
@@ -1335,19 +1324,19 @@
     <w:pPr>
       <w:keepNext/>
       <w:keepLines/>
-      <w:spacing w:before="480" w:after="0"/>
+      <w:spacing w:after="0" w:before="480"/>
       <w:outlineLvl w:val="0"/>
     </w:pPr>
     <w:rPr>
-      <w:rFonts w:asciiTheme="majorHAnsi" w:eastAsiaTheme="majorEastAsia" w:hAnsiTheme="majorHAnsi" w:cstheme="majorBidi"/>
+      <w:rFonts w:asciiTheme="majorHAnsi" w:cstheme="majorBidi" w:eastAsiaTheme="majorEastAsia" w:hAnsiTheme="majorHAnsi"/>
       <w:b/>
       <w:bCs/>
-      <w:color w:val="4F81BD" w:themeColor="accent1"/>
+      <w:color w:themeColor="accent1" w:val="4F81BD"/>
       <w:sz w:val="32"/>
       <w:szCs w:val="32"/>
     </w:rPr>
   </w:style>
-  <w:style w:type="paragraph" w:styleId="Heading2">
+  <w:style w:styleId="Heading2" w:type="paragraph">
     <w:name w:val="Heading 2"/>
     <w:basedOn w:val="Normal"/>
     <w:next w:val="BodyText"/>
@@ -1357,19 +1346,19 @@
     <w:pPr>
       <w:keepNext/>
       <w:keepLines/>
-      <w:spacing w:before="200" w:after="0"/>
+      <w:spacing w:after="0" w:before="200"/>
       <w:outlineLvl w:val="1"/>
     </w:pPr>
     <w:rPr>
-      <w:rFonts w:asciiTheme="majorHAnsi" w:eastAsiaTheme="majorEastAsia" w:hAnsiTheme="majorHAnsi" w:cstheme="majorBidi"/>
+      <w:rFonts w:asciiTheme="majorHAnsi" w:cstheme="majorBidi" w:eastAsiaTheme="majorEastAsia" w:hAnsiTheme="majorHAnsi"/>
       <w:b/>
       <w:bCs/>
-      <w:color w:val="4F81BD" w:themeColor="accent1"/>
+      <w:color w:themeColor="accent1" w:val="4F81BD"/>
       <w:sz w:val="28"/>
       <w:szCs w:val="28"/>
     </w:rPr>
   </w:style>
-  <w:style w:type="paragraph" w:styleId="Heading3">
+  <w:style w:styleId="Heading3" w:type="paragraph">
     <w:name w:val="Heading 3"/>
     <w:basedOn w:val="Normal"/>
     <w:next w:val="BodyText"/>
@@ -1379,19 +1368,19 @@
     <w:pPr>
       <w:keepNext/>
       <w:keepLines/>
-      <w:spacing w:before="200" w:after="0"/>
+      <w:spacing w:after="0" w:before="200"/>
       <w:outlineLvl w:val="2"/>
     </w:pPr>
     <w:rPr>
-      <w:rFonts w:asciiTheme="majorHAnsi" w:eastAsiaTheme="majorEastAsia" w:hAnsiTheme="majorHAnsi" w:cstheme="majorBidi"/>
+      <w:rFonts w:asciiTheme="majorHAnsi" w:cstheme="majorBidi" w:eastAsiaTheme="majorEastAsia" w:hAnsiTheme="majorHAnsi"/>
       <w:b/>
       <w:bCs/>
-      <w:color w:val="4F81BD" w:themeColor="accent1"/>
+      <w:color w:themeColor="accent1" w:val="4F81BD"/>
       <w:sz w:val="24"/>
       <w:szCs w:val="24"/>
     </w:rPr>
   </w:style>
-  <w:style w:type="paragraph" w:styleId="Heading4">
+  <w:style w:styleId="Heading4" w:type="paragraph">
     <w:name w:val="Heading 4"/>
     <w:basedOn w:val="Normal"/>
     <w:next w:val="BodyText"/>
@@ -1401,19 +1390,19 @@
     <w:pPr>
       <w:keepNext/>
       <w:keepLines/>
-      <w:spacing w:before="200" w:after="0"/>
+      <w:spacing w:after="0" w:before="200"/>
       <w:outlineLvl w:val="3"/>
     </w:pPr>
     <w:rPr>
-      <w:rFonts w:asciiTheme="majorHAnsi" w:eastAsiaTheme="majorEastAsia" w:hAnsiTheme="majorHAnsi" w:cstheme="majorBidi"/>
+      <w:rFonts w:asciiTheme="majorHAnsi" w:cstheme="majorBidi" w:eastAsiaTheme="majorEastAsia" w:hAnsiTheme="majorHAnsi"/>
       <w:i/>
       <w:bCs/>
-      <w:color w:val="4F81BD" w:themeColor="accent1"/>
+      <w:color w:themeColor="accent1" w:val="4F81BD"/>
       <w:sz w:val="24"/>
       <w:szCs w:val="24"/>
     </w:rPr>
   </w:style>
-  <w:style w:type="paragraph" w:styleId="Heading5">
+  <w:style w:styleId="Heading5" w:type="paragraph">
     <w:name w:val="Heading 5"/>
     <w:basedOn w:val="Normal"/>
     <w:next w:val="BodyText"/>
@@ -1423,18 +1412,18 @@
     <w:pPr>
       <w:keepNext/>
       <w:keepLines/>
-      <w:spacing w:before="200" w:after="0"/>
+      <w:spacing w:after="0" w:before="200"/>
       <w:outlineLvl w:val="4"/>
     </w:pPr>
     <w:rPr>
-      <w:rFonts w:asciiTheme="majorHAnsi" w:eastAsiaTheme="majorEastAsia" w:hAnsiTheme="majorHAnsi" w:cstheme="majorBidi"/>
+      <w:rFonts w:asciiTheme="majorHAnsi" w:cstheme="majorBidi" w:eastAsiaTheme="majorEastAsia" w:hAnsiTheme="majorHAnsi"/>
       <w:iCs/>
-      <w:color w:val="4F81BD" w:themeColor="accent1"/>
+      <w:color w:themeColor="accent1" w:val="4F81BD"/>
       <w:sz w:val="24"/>
       <w:szCs w:val="24"/>
     </w:rPr>
   </w:style>
-  <w:style w:type="paragraph" w:styleId="Heading6">
+  <w:style w:styleId="Heading6" w:type="paragraph">
     <w:name w:val="Heading 6"/>
     <w:basedOn w:val="Normal"/>
     <w:next w:val="BodyText"/>
@@ -1444,17 +1433,17 @@
     <w:pPr>
       <w:keepNext/>
       <w:keepLines/>
-      <w:spacing w:before="200" w:after="0"/>
+      <w:spacing w:after="0" w:before="200"/>
       <w:outlineLvl w:val="5"/>
     </w:pPr>
     <w:rPr>
-      <w:rFonts w:asciiTheme="majorHAnsi" w:eastAsiaTheme="majorEastAsia" w:hAnsiTheme="majorHAnsi" w:cstheme="majorBidi"/>
-      <w:color w:val="4F81BD" w:themeColor="accent1"/>
+      <w:rFonts w:asciiTheme="majorHAnsi" w:cstheme="majorBidi" w:eastAsiaTheme="majorEastAsia" w:hAnsiTheme="majorHAnsi"/>
+      <w:color w:themeColor="accent1" w:val="4F81BD"/>
       <w:sz w:val="24"/>
       <w:szCs w:val="24"/>
     </w:rPr>
   </w:style>
-  <w:style w:type="paragraph" w:styleId="Heading7">
+  <w:style w:styleId="Heading7" w:type="paragraph">
     <w:name w:val="Heading 7"/>
     <w:basedOn w:val="Normal"/>
     <w:next w:val="BodyText"/>
@@ -1464,17 +1453,17 @@
     <w:pPr>
       <w:keepNext/>
       <w:keepLines/>
-      <w:spacing w:before="200" w:after="0"/>
+      <w:spacing w:after="0" w:before="200"/>
       <w:outlineLvl w:val="6"/>
     </w:pPr>
     <w:rPr>
-      <w:rFonts w:asciiTheme="majorHAnsi" w:eastAsiaTheme="majorEastAsia" w:hAnsiTheme="majorHAnsi" w:cstheme="majorBidi"/>
-      <w:color w:val="4F81BD" w:themeColor="accent1"/>
+      <w:rFonts w:asciiTheme="majorHAnsi" w:cstheme="majorBidi" w:eastAsiaTheme="majorEastAsia" w:hAnsiTheme="majorHAnsi"/>
+      <w:color w:themeColor="accent1" w:val="4F81BD"/>
       <w:sz w:val="24"/>
       <w:szCs w:val="24"/>
     </w:rPr>
   </w:style>
-  <w:style w:type="paragraph" w:styleId="Heading8">
+  <w:style w:styleId="Heading8" w:type="paragraph">
     <w:name w:val="Heading 8"/>
     <w:basedOn w:val="Normal"/>
     <w:next w:val="BodyText"/>
@@ -1484,17 +1473,17 @@
     <w:pPr>
       <w:keepNext/>
       <w:keepLines/>
-      <w:spacing w:before="200" w:after="0"/>
+      <w:spacing w:after="0" w:before="200"/>
       <w:outlineLvl w:val="7"/>
     </w:pPr>
     <w:rPr>
-      <w:rFonts w:asciiTheme="majorHAnsi" w:eastAsiaTheme="majorEastAsia" w:hAnsiTheme="majorHAnsi" w:cstheme="majorBidi"/>
-      <w:color w:val="4F81BD" w:themeColor="accent1"/>
+      <w:rFonts w:asciiTheme="majorHAnsi" w:cstheme="majorBidi" w:eastAsiaTheme="majorEastAsia" w:hAnsiTheme="majorHAnsi"/>
+      <w:color w:themeColor="accent1" w:val="4F81BD"/>
       <w:sz w:val="24"/>
       <w:szCs w:val="24"/>
     </w:rPr>
   </w:style>
-  <w:style w:type="paragraph" w:styleId="Heading9">
+  <w:style w:styleId="Heading9" w:type="paragraph">
     <w:name w:val="Heading 9"/>
     <w:basedOn w:val="Normal"/>
     <w:next w:val="BodyText"/>
@@ -1504,17 +1493,17 @@
     <w:pPr>
       <w:keepNext/>
       <w:keepLines/>
-      <w:spacing w:before="200" w:after="0"/>
+      <w:spacing w:after="0" w:before="200"/>
       <w:outlineLvl w:val="8"/>
     </w:pPr>
     <w:rPr>
-      <w:rFonts w:asciiTheme="majorHAnsi" w:eastAsiaTheme="majorEastAsia" w:hAnsiTheme="majorHAnsi" w:cstheme="majorBidi"/>
-      <w:color w:val="4F81BD" w:themeColor="accent1"/>
+      <w:rFonts w:asciiTheme="majorHAnsi" w:cstheme="majorBidi" w:eastAsiaTheme="majorEastAsia" w:hAnsiTheme="majorHAnsi"/>
+      <w:color w:themeColor="accent1" w:val="4F81BD"/>
       <w:sz w:val="24"/>
       <w:szCs w:val="24"/>
     </w:rPr>
   </w:style>
-  <w:style w:type="paragraph" w:styleId="BlockText">
+  <w:style w:styleId="BlockText" w:type="paragraph">
     <w:name w:val="Block Text"/>
     <w:basedOn w:val="BodyText"/>
     <w:next w:val="BodyText"/>
@@ -1522,11 +1511,11 @@
     <w:unhideWhenUsed/>
     <w:qFormat/>
     <w:pPr>
-      <w:spacing w:before="100" w:after="100"/>
+      <w:spacing w:after="100" w:before="100"/>
       <w:ind w:firstLine="0" w:left="480" w:right="480"/>
     </w:pPr>
   </w:style>
-  <w:style w:type="paragraph" w:styleId="FootnoteText">
+  <w:style w:styleId="FootnoteText" w:type="paragraph">
     <w:name w:val="Footnote Text"/>
     <w:basedOn w:val="Normal"/>
     <w:next w:val="FootnoteText"/>
@@ -1534,28 +1523,43 @@
     <w:unhideWhenUsed/>
     <w:qFormat/>
   </w:style>
-  <w:style w:type="character" w:default="1" w:styleId="DefaultParagraphFont">
+  <w:style w:default="1" w:styleId="DefaultParagraphFont" w:type="character">
     <w:name w:val="Default Paragraph Font"/>
     <w:semiHidden/>
     <w:unhideWhenUsed/>
   </w:style>
-  <w:style w:type="table" w:default="1" w:styleId="Table">
+  <w:style w:default="1" w:styleId="Table" w:type="table">
     <w:name w:val="Table"/>
     <w:basedOn w:val="TableNormal"/>
     <w:semiHidden/>
     <w:unhideWhenUsed/>
     <w:qFormat/>
     <w:tblPr>
-      <w:tblInd w:w="0" w:type="dxa"/>
+      <w:tblInd w:type="dxa" w:w="0"/>
       <w:tblCellMar>
-        <w:top w:w="0" w:type="dxa"/>
-        <w:left w:w="108" w:type="dxa"/>
-        <w:bottom w:w="0" w:type="dxa"/>
-        <w:right w:w="108" w:type="dxa"/>
+        <w:top w:type="dxa" w:w="0"/>
+        <w:left w:type="dxa" w:w="108"/>
+        <w:bottom w:type="dxa" w:w="0"/>
+        <w:right w:type="dxa" w:w="108"/>
       </w:tblCellMar>
     </w:tblPr>
-  </w:style>
-  <w:style w:type="paragraph" w:customStyle="1" w:styleId="DefinitionTerm">
+    <w:tblStylePr w:type="firstRow">
+      <w:tblPr>
+        <w:jc w:val="left"/>
+        <w:tblInd w:type="dxa" w:w="0"/>
+      </w:tblPr>
+      <w:trPr>
+        <w:jc w:val="left"/>
+      </w:trPr>
+      <w:tcPr>
+        <w:vAlign w:val="bottom"/>
+        <w:tcBorders>
+          <w:bottom w:val="single"/>
+        </w:tcBorders>
+      </w:tcPr>
+    </w:tblStylePr>
+  </w:style>
+  <w:style w:customStyle="1" w:styleId="DefinitionTerm" w:type="paragraph">
     <w:name w:val="Definition Term"/>
     <w:basedOn w:val="Normal"/>
     <w:next w:val="Definition"/>
@@ -1568,49 +1572,49 @@
       <w:b/>
     </w:rPr>
   </w:style>
-  <w:style w:type="paragraph" w:customStyle="1" w:styleId="Definition">
+  <w:style w:customStyle="1" w:styleId="Definition" w:type="paragraph">
     <w:name w:val="Definition"/>
     <w:basedOn w:val="Normal"/>
   </w:style>
-  <w:style w:type="paragraph" w:styleId="Caption">
+  <w:style w:styleId="Caption" w:type="paragraph">
     <w:name w:val="Caption"/>
     <w:basedOn w:val="Normal"/>
     <w:link w:val="BodyTextChar"/>
     <w:pPr>
-      <w:spacing w:before="0" w:after="120"/>
+      <w:spacing w:after="120" w:before="0"/>
     </w:pPr>
     <w:rPr>
       <w:i/>
     </w:rPr>
   </w:style>
-  <w:style w:type="paragraph" w:customStyle="1" w:styleId="TableCaption">
+  <w:style w:customStyle="1" w:styleId="TableCaption" w:type="paragraph">
     <w:name w:val="Table Caption"/>
     <w:basedOn w:val="Caption"/>
     <w:pPr>
       <w:keepNext/>
     </w:pPr>
   </w:style>
-  <w:style w:type="paragraph" w:customStyle="1" w:styleId="ImageCaption">
+  <w:style w:customStyle="1" w:styleId="ImageCaption" w:type="paragraph">
     <w:name w:val="Image Caption"/>
     <w:basedOn w:val="Caption"/>
   </w:style>
-  <w:style w:type="paragraph" w:customStyle="1" w:styleId="Figure">
+  <w:style w:customStyle="1" w:styleId="Figure" w:type="paragraph">
     <w:name w:val="Figure"/>
     <w:basedOn w:val="Normal"/>
   </w:style>
-  <w:style w:type="paragraph" w:customStyle="1" w:styleId="CaptionedFigure">
+  <w:style w:customStyle="1" w:styleId="CaptionedFigure" w:type="paragraph">
     <w:name w:val="Captioned Figure"/>
     <w:basedOn w:val="Figure"/>
     <w:pPr>
       <w:keepNext/>
     </w:pPr>
   </w:style>
-  <w:style w:type="character" w:customStyle="1" w:styleId="BodyTextChar">
+  <w:style w:customStyle="1" w:styleId="BodyTextChar" w:type="character">
     <w:name w:val="Body Text Char"/>
     <w:basedOn w:val="DefaultParagraphFont"/>
     <w:link w:val="BodyText"/>
   </w:style>
-  <w:style w:type="character" w:customStyle="1" w:styleId="VerbatimChar">
+  <w:style w:customStyle="1" w:styleId="VerbatimChar" w:type="character">
     <w:name w:val="Verbatim Char"/>
     <w:basedOn w:val="BodyTextChar"/>
     <w:rPr>
@@ -1618,25 +1622,25 @@
       <w:sz w:val="22"/>
     </w:rPr>
   </w:style>
-  <w:style w:type="character" w:customStyle="1" w:styleId="SectionNumber">
+  <w:style w:customStyle="1" w:styleId="SectionNumber" w:type="character">
     <w:name w:val="Section Number"/>
     <w:basedOn w:val="BodyTextChar"/>
   </w:style>
-  <w:style w:type="character" w:styleId="FootnoteReference">
+  <w:style w:styleId="FootnoteReference" w:type="character">
     <w:name w:val="Footnote Reference"/>
     <w:basedOn w:val="BodyTextChar"/>
     <w:rPr>
       <w:vertAlign w:val="superscript"/>
     </w:rPr>
   </w:style>
-  <w:style w:type="character" w:styleId="Hyperlink">
+  <w:style w:styleId="Hyperlink" w:type="character">
     <w:name w:val="Hyperlink"/>
     <w:basedOn w:val="BodyTextChar"/>
     <w:rPr>
-      <w:color w:val="4F81BD" w:themeColor="accent1"/>
-    </w:rPr>
-  </w:style>
-  <w:style w:type="paragraph" w:styleId="TOCHeading">
+      <w:color w:themeColor="accent1" w:val="4F81BD"/>
+    </w:rPr>
+  </w:style>
+  <w:style w:styleId="TOCHeading" w:type="paragraph">
     <w:name w:val="TOC Heading"/>
     <w:basedOn w:val="Heading1"/>
     <w:next w:val="BodyText"/>
@@ -1648,10 +1652,10 @@
       <w:outlineLvl w:val="9"/>
     </w:pPr>
     <w:rPr>
-      <w:rFonts w:asciiTheme="majorHAnsi" w:eastAsiaTheme="majorEastAsia" w:hAnsiTheme="majorHAnsi" w:cstheme="majorBidi"/>
+      <w:rFonts w:asciiTheme="majorHAnsi" w:cstheme="majorBidi" w:eastAsiaTheme="majorEastAsia" w:hAnsiTheme="majorHAnsi"/>
       <w:b w:val="0"/>
       <w:bCs w:val="0"/>
-      <w:color w:val="365F91" w:themeColor="accent1" w:themeShade="BF"/>
+      <w:color w:themeColor="accent1" w:themeShade="BF" w:val="365F91"/>
     </w:rPr>
   </w:style>
   <w:style w:type="paragraph" w:customStyle="1" w:styleId="SourceCode">

</xml_diff>